<commit_message>
Mi9na ujnd AKLtrneandewr habeokdumewntr
</commit_message>
<xml_diff>
--- a/Dokuemntst/dokeumtnation.docx
+++ b/Dokuemntst/dokeumtnation.docx
@@ -12,8 +12,6 @@
           <w:u w:val="single"/>
         </w:rPr>
       </w:pPr>
-      <w:bookmarkStart w:id="0" w:name="_GoBack"/>
-      <w:bookmarkEnd w:id="0"/>
       <w:r>
         <w:rPr>
           <w:b/>
@@ -267,10 +265,1484 @@
     <w:p/>
     <w:p>
       <w:pPr>
-        <w:rPr>
-          <w:b/>
-          <w:sz w:val="56"/>
-          <w:szCs w:val="56"/>
+        <w:pStyle w:val="berschrift1"/>
+      </w:pPr>
+      <w:r>
+        <w:t>Slots</w:t>
+      </w:r>
+    </w:p>
+    <w:p>
+      <w:pPr>
+        <w:pStyle w:val="berschrift2"/>
+      </w:pPr>
+      <w:r>
+        <w:t>Idee</w:t>
+      </w:r>
+    </w:p>
+    <w:p>
+      <w:pPr>
+        <w:rPr>
+          <w:sz w:val="24"/>
+          <w:szCs w:val="24"/>
+        </w:rPr>
+      </w:pPr>
+      <w:r>
+        <w:rPr>
+          <w:sz w:val="24"/>
+          <w:szCs w:val="24"/>
+        </w:rPr>
+        <w:t xml:space="preserve">Das Slot Spiel soll auf einem festen Einsatz basieren, der vom Konto des </w:t>
+      </w:r>
+      <w:r>
+        <w:rPr>
+          <w:sz w:val="24"/>
+          <w:szCs w:val="24"/>
+        </w:rPr>
+        <w:t>Benutzers</w:t>
+      </w:r>
+      <w:r>
+        <w:rPr>
+          <w:sz w:val="24"/>
+          <w:szCs w:val="24"/>
+        </w:rPr>
+        <w:t xml:space="preserve"> beim Spielstart in der Datenba</w:t>
+      </w:r>
+      <w:r>
+        <w:rPr>
+          <w:sz w:val="24"/>
+          <w:szCs w:val="24"/>
+        </w:rPr>
+        <w:t>nk</w:t>
+      </w:r>
+      <w:r>
+        <w:rPr>
+          <w:sz w:val="24"/>
+          <w:szCs w:val="24"/>
+        </w:rPr>
+        <w:t xml:space="preserve"> abgezogen wird. Dazu soll in</w:t>
+      </w:r>
+      <w:r>
+        <w:rPr>
+          <w:sz w:val="24"/>
+          <w:szCs w:val="24"/>
+        </w:rPr>
+        <w:t xml:space="preserve"> </w:t>
+      </w:r>
+      <w:r>
+        <w:rPr>
+          <w:sz w:val="24"/>
+          <w:szCs w:val="24"/>
+        </w:rPr>
+        <w:t xml:space="preserve">der Tabelle </w:t>
+      </w:r>
+      <w:r>
+        <w:rPr>
+          <w:sz w:val="24"/>
+          <w:szCs w:val="24"/>
+        </w:rPr>
+        <w:t>T</w:t>
+      </w:r>
+      <w:r>
+        <w:rPr>
+          <w:sz w:val="24"/>
+          <w:szCs w:val="24"/>
+        </w:rPr>
+        <w:t xml:space="preserve">ransaktionen eine neue </w:t>
+      </w:r>
+      <w:r>
+        <w:rPr>
+          <w:sz w:val="24"/>
+          <w:szCs w:val="24"/>
+        </w:rPr>
+        <w:t>T</w:t>
+      </w:r>
+      <w:r>
+        <w:rPr>
+          <w:sz w:val="24"/>
+          <w:szCs w:val="24"/>
+        </w:rPr>
+        <w:t xml:space="preserve">ransaktion angelegt werden. </w:t>
+      </w:r>
+      <w:r>
+        <w:rPr>
+          <w:sz w:val="24"/>
+          <w:szCs w:val="24"/>
+        </w:rPr>
+        <w:t xml:space="preserve">Vorher soll überprüft werden, ob der Benutzer </w:t>
+      </w:r>
+      <w:r>
+        <w:rPr>
+          <w:sz w:val="24"/>
+          <w:szCs w:val="24"/>
+        </w:rPr>
+        <w:t>genügend</w:t>
+      </w:r>
+      <w:r>
+        <w:rPr>
+          <w:sz w:val="24"/>
+          <w:szCs w:val="24"/>
+        </w:rPr>
+        <w:t xml:space="preserve"> </w:t>
+      </w:r>
+      <w:r>
+        <w:rPr>
+          <w:sz w:val="24"/>
+          <w:szCs w:val="24"/>
+        </w:rPr>
+        <w:t>G</w:t>
+      </w:r>
+      <w:r>
+        <w:rPr>
+          <w:sz w:val="24"/>
+          <w:szCs w:val="24"/>
+        </w:rPr>
+        <w:t>eld auf dem Konto hat</w:t>
+      </w:r>
+      <w:r>
+        <w:rPr>
+          <w:sz w:val="24"/>
+          <w:szCs w:val="24"/>
+        </w:rPr>
+        <w:t xml:space="preserve">. </w:t>
+      </w:r>
+      <w:r>
+        <w:rPr>
+          <w:sz w:val="24"/>
+        </w:rPr>
+        <w:t xml:space="preserve">Der aktuelle Kontostand des Benutzers kann durch die Summe aller Transaktionen ermittelt werden. Daher ist es nicht notwendig, den Kontostand redundant in der </w:t>
+      </w:r>
+      <w:r>
+        <w:rPr>
+          <w:rStyle w:val="Fett"/>
+          <w:sz w:val="24"/>
+        </w:rPr>
+        <w:t>Kunden</w:t>
+      </w:r>
+      <w:r>
+        <w:rPr>
+          <w:sz w:val="24"/>
+        </w:rPr>
+        <w:t xml:space="preserve">-Tabelle zu speichern. Stattdessen kann der Kontostand jedes Mal aus der Summe der Transaktionen des jeweiligen Benutzers in der </w:t>
+      </w:r>
+      <w:r>
+        <w:rPr>
+          <w:rStyle w:val="Fett"/>
+          <w:sz w:val="24"/>
+        </w:rPr>
+        <w:t>Transaktionen</w:t>
+      </w:r>
+      <w:r>
+        <w:rPr>
+          <w:sz w:val="24"/>
+        </w:rPr>
+        <w:t xml:space="preserve">-Tabelle ausgelesen </w:t>
+      </w:r>
+      <w:r>
+        <w:t>werden.</w:t>
+      </w:r>
+      <w:r>
+        <w:t xml:space="preserve"> </w:t>
+      </w:r>
+      <w:r>
+        <w:rPr>
+          <w:sz w:val="24"/>
+          <w:szCs w:val="24"/>
+        </w:rPr>
+        <w:t>Ansonsten</w:t>
+      </w:r>
+      <w:r>
+        <w:rPr>
+          <w:sz w:val="24"/>
+          <w:szCs w:val="24"/>
+        </w:rPr>
+        <w:t xml:space="preserve"> könnte es zu Anomalien komm</w:t>
+      </w:r>
+      <w:r>
+        <w:rPr>
+          <w:sz w:val="24"/>
+          <w:szCs w:val="24"/>
+        </w:rPr>
+        <w:t>en</w:t>
+      </w:r>
+      <w:r>
+        <w:rPr>
+          <w:sz w:val="24"/>
+          <w:szCs w:val="24"/>
+        </w:rPr>
+        <w:t>, wenn der Kunden</w:t>
+      </w:r>
+      <w:r>
+        <w:rPr>
+          <w:sz w:val="24"/>
+          <w:szCs w:val="24"/>
+        </w:rPr>
+        <w:t>-</w:t>
+      </w:r>
+      <w:r>
+        <w:rPr>
+          <w:sz w:val="24"/>
+          <w:szCs w:val="24"/>
+        </w:rPr>
+        <w:t>Kontostand nicht mit de</w:t>
+      </w:r>
+      <w:r>
+        <w:rPr>
+          <w:sz w:val="24"/>
+          <w:szCs w:val="24"/>
+        </w:rPr>
+        <w:t>r</w:t>
+      </w:r>
+      <w:r>
+        <w:rPr>
+          <w:sz w:val="24"/>
+          <w:szCs w:val="24"/>
+        </w:rPr>
+        <w:t xml:space="preserve"> Trans</w:t>
+      </w:r>
+      <w:r>
+        <w:rPr>
+          <w:sz w:val="24"/>
+          <w:szCs w:val="24"/>
+        </w:rPr>
+        <w:t>aktion</w:t>
+      </w:r>
+      <w:r>
+        <w:rPr>
+          <w:sz w:val="24"/>
+          <w:szCs w:val="24"/>
+        </w:rPr>
+        <w:t xml:space="preserve"> rech</w:t>
+      </w:r>
+      <w:r>
+        <w:rPr>
+          <w:sz w:val="24"/>
+          <w:szCs w:val="24"/>
+        </w:rPr>
+        <w:t>tz</w:t>
+      </w:r>
+      <w:r>
+        <w:rPr>
+          <w:sz w:val="24"/>
+          <w:szCs w:val="24"/>
+        </w:rPr>
+        <w:t>ei</w:t>
+      </w:r>
+      <w:r>
+        <w:rPr>
+          <w:sz w:val="24"/>
+          <w:szCs w:val="24"/>
+        </w:rPr>
+        <w:t>tig</w:t>
+      </w:r>
+      <w:r>
+        <w:rPr>
+          <w:sz w:val="24"/>
+          <w:szCs w:val="24"/>
+        </w:rPr>
+        <w:t xml:space="preserve"> </w:t>
+      </w:r>
+      <w:r>
+        <w:rPr>
+          <w:sz w:val="24"/>
+          <w:szCs w:val="24"/>
+        </w:rPr>
+        <w:t>aktualisiert</w:t>
+      </w:r>
+      <w:r>
+        <w:rPr>
+          <w:sz w:val="24"/>
+          <w:szCs w:val="24"/>
+        </w:rPr>
+        <w:t xml:space="preserve"> w</w:t>
+      </w:r>
+      <w:r>
+        <w:rPr>
+          <w:sz w:val="24"/>
+          <w:szCs w:val="24"/>
+        </w:rPr>
+        <w:t>erden kann</w:t>
+      </w:r>
+      <w:r>
+        <w:rPr>
+          <w:sz w:val="24"/>
+          <w:szCs w:val="24"/>
+        </w:rPr>
+        <w:t>.</w:t>
+      </w:r>
+      <w:r>
+        <w:rPr>
+          <w:sz w:val="24"/>
+          <w:szCs w:val="24"/>
+        </w:rPr>
+        <w:t xml:space="preserve"> </w:t>
+      </w:r>
+    </w:p>
+    <w:p>
+      <w:pPr>
+        <w:rPr>
+          <w:sz w:val="24"/>
+          <w:szCs w:val="24"/>
+        </w:rPr>
+      </w:pPr>
+      <w:r>
+        <w:rPr>
+          <w:sz w:val="24"/>
+          <w:szCs w:val="24"/>
+        </w:rPr>
+        <w:t xml:space="preserve">Zu </w:t>
+      </w:r>
+      <w:r>
+        <w:rPr>
+          <w:sz w:val="24"/>
+          <w:szCs w:val="24"/>
+        </w:rPr>
+        <w:t>Beginn</w:t>
+      </w:r>
+      <w:r>
+        <w:rPr>
+          <w:sz w:val="24"/>
+          <w:szCs w:val="24"/>
+        </w:rPr>
+        <w:t xml:space="preserve"> des Spiels öffne</w:t>
+      </w:r>
+      <w:r>
+        <w:rPr>
+          <w:sz w:val="24"/>
+          <w:szCs w:val="24"/>
+        </w:rPr>
+        <w:t>t</w:t>
+      </w:r>
+      <w:r>
+        <w:rPr>
+          <w:sz w:val="24"/>
+          <w:szCs w:val="24"/>
+        </w:rPr>
+        <w:t xml:space="preserve"> der </w:t>
+      </w:r>
+      <w:r>
+        <w:rPr>
+          <w:sz w:val="24"/>
+          <w:szCs w:val="24"/>
+        </w:rPr>
+        <w:t>B</w:t>
+      </w:r>
+      <w:r>
+        <w:rPr>
+          <w:sz w:val="24"/>
+          <w:szCs w:val="24"/>
+        </w:rPr>
+        <w:t>enutzer die Fr</w:t>
+      </w:r>
+      <w:r>
+        <w:rPr>
+          <w:sz w:val="24"/>
+          <w:szCs w:val="24"/>
+        </w:rPr>
+        <w:t>on</w:t>
+      </w:r>
+      <w:r>
+        <w:rPr>
+          <w:sz w:val="24"/>
+          <w:szCs w:val="24"/>
+        </w:rPr>
+        <w:t>t</w:t>
+      </w:r>
+      <w:r>
+        <w:rPr>
+          <w:sz w:val="24"/>
+          <w:szCs w:val="24"/>
+        </w:rPr>
+        <w:t>end-S</w:t>
+      </w:r>
+      <w:r>
+        <w:rPr>
+          <w:sz w:val="24"/>
+          <w:szCs w:val="24"/>
+        </w:rPr>
+        <w:t xml:space="preserve">eite des </w:t>
+      </w:r>
+      <w:r>
+        <w:rPr>
+          <w:sz w:val="24"/>
+          <w:szCs w:val="24"/>
+        </w:rPr>
+        <w:t>Spiels</w:t>
+      </w:r>
+      <w:r>
+        <w:rPr>
+          <w:sz w:val="24"/>
+          <w:szCs w:val="24"/>
+        </w:rPr>
+        <w:t xml:space="preserve">. </w:t>
+      </w:r>
+      <w:proofErr w:type="gramStart"/>
+      <w:r>
+        <w:rPr>
+          <w:sz w:val="24"/>
+          <w:szCs w:val="24"/>
+        </w:rPr>
+        <w:t>Über einen Cookie</w:t>
+      </w:r>
+      <w:proofErr w:type="gramEnd"/>
+      <w:r>
+        <w:rPr>
+          <w:sz w:val="24"/>
+          <w:szCs w:val="24"/>
+        </w:rPr>
+        <w:t>, d</w:t>
+      </w:r>
+      <w:r>
+        <w:rPr>
+          <w:sz w:val="24"/>
+          <w:szCs w:val="24"/>
+        </w:rPr>
+        <w:t>as</w:t>
+      </w:r>
+      <w:r>
+        <w:rPr>
+          <w:sz w:val="24"/>
+          <w:szCs w:val="24"/>
+        </w:rPr>
+        <w:t xml:space="preserve"> auf dem Client</w:t>
+      </w:r>
+      <w:r>
+        <w:rPr>
+          <w:sz w:val="24"/>
+          <w:szCs w:val="24"/>
+        </w:rPr>
+        <w:t>-</w:t>
+      </w:r>
+      <w:r>
+        <w:rPr>
+          <w:sz w:val="24"/>
+          <w:szCs w:val="24"/>
+        </w:rPr>
+        <w:t>Brows</w:t>
+      </w:r>
+      <w:r>
+        <w:rPr>
+          <w:sz w:val="24"/>
+          <w:szCs w:val="24"/>
+        </w:rPr>
+        <w:t>e</w:t>
+      </w:r>
+      <w:r>
+        <w:rPr>
+          <w:sz w:val="24"/>
+          <w:szCs w:val="24"/>
+        </w:rPr>
+        <w:t>r gese</w:t>
+      </w:r>
+      <w:r>
+        <w:rPr>
+          <w:sz w:val="24"/>
+          <w:szCs w:val="24"/>
+        </w:rPr>
+        <w:t>t</w:t>
+      </w:r>
+      <w:r>
+        <w:rPr>
+          <w:sz w:val="24"/>
+          <w:szCs w:val="24"/>
+        </w:rPr>
+        <w:t xml:space="preserve">zt wird, </w:t>
+      </w:r>
+      <w:r>
+        <w:t>lässt sich erkennen</w:t>
+      </w:r>
+      <w:r>
+        <w:rPr>
+          <w:sz w:val="24"/>
+          <w:szCs w:val="24"/>
+        </w:rPr>
+        <w:t>, welche</w:t>
+      </w:r>
+      <w:r>
+        <w:rPr>
+          <w:sz w:val="24"/>
+          <w:szCs w:val="24"/>
+        </w:rPr>
+        <w:t>m</w:t>
+      </w:r>
+      <w:r>
+        <w:rPr>
+          <w:sz w:val="24"/>
+          <w:szCs w:val="24"/>
+        </w:rPr>
+        <w:t xml:space="preserve"> </w:t>
+      </w:r>
+      <w:r>
+        <w:rPr>
+          <w:sz w:val="24"/>
+          <w:szCs w:val="24"/>
+        </w:rPr>
+        <w:t>Benutzer-Account</w:t>
+      </w:r>
+      <w:r>
+        <w:rPr>
+          <w:sz w:val="24"/>
+          <w:szCs w:val="24"/>
+        </w:rPr>
+        <w:t xml:space="preserve"> de</w:t>
+      </w:r>
+      <w:r>
+        <w:rPr>
+          <w:sz w:val="24"/>
+          <w:szCs w:val="24"/>
+        </w:rPr>
+        <w:t>r</w:t>
+      </w:r>
+      <w:r>
+        <w:rPr>
+          <w:sz w:val="24"/>
+          <w:szCs w:val="24"/>
+        </w:rPr>
+        <w:t xml:space="preserve"> </w:t>
+      </w:r>
+      <w:r>
+        <w:rPr>
+          <w:sz w:val="24"/>
+          <w:szCs w:val="24"/>
+        </w:rPr>
+        <w:t>B</w:t>
+      </w:r>
+      <w:r>
+        <w:rPr>
+          <w:sz w:val="24"/>
+          <w:szCs w:val="24"/>
+        </w:rPr>
+        <w:t>enutzer zugeordnet</w:t>
+      </w:r>
+      <w:r>
+        <w:rPr>
+          <w:sz w:val="24"/>
+          <w:szCs w:val="24"/>
+        </w:rPr>
+        <w:t xml:space="preserve"> ist</w:t>
+      </w:r>
+      <w:r>
+        <w:rPr>
+          <w:sz w:val="24"/>
+          <w:szCs w:val="24"/>
+        </w:rPr>
+        <w:t xml:space="preserve">. </w:t>
+      </w:r>
+      <w:r>
+        <w:rPr>
+          <w:sz w:val="24"/>
+          <w:szCs w:val="24"/>
+        </w:rPr>
+        <w:t xml:space="preserve">Es wird jedoch nicht direkt die Benutzer-ID im Cookie gespeichert, </w:t>
+      </w:r>
+      <w:r>
+        <w:rPr>
+          <w:sz w:val="24"/>
+          <w:szCs w:val="24"/>
+        </w:rPr>
+        <w:lastRenderedPageBreak/>
+        <w:t>da diese manipuliert werden könnte.</w:t>
+      </w:r>
+      <w:r>
+        <w:rPr>
+          <w:sz w:val="24"/>
+          <w:szCs w:val="24"/>
+        </w:rPr>
+        <w:t xml:space="preserve"> Stattdes</w:t>
+      </w:r>
+      <w:r>
+        <w:rPr>
+          <w:sz w:val="24"/>
+          <w:szCs w:val="24"/>
+        </w:rPr>
+        <w:t>sen</w:t>
+      </w:r>
+      <w:r>
+        <w:rPr>
+          <w:sz w:val="24"/>
+          <w:szCs w:val="24"/>
+        </w:rPr>
+        <w:t xml:space="preserve"> wird ein </w:t>
+      </w:r>
+      <w:r>
+        <w:rPr>
+          <w:sz w:val="24"/>
+          <w:szCs w:val="24"/>
+        </w:rPr>
+        <w:t>T</w:t>
+      </w:r>
+      <w:r>
+        <w:rPr>
+          <w:sz w:val="24"/>
+          <w:szCs w:val="24"/>
+        </w:rPr>
+        <w:t>oken gespeichert</w:t>
+      </w:r>
+      <w:r>
+        <w:rPr>
+          <w:sz w:val="24"/>
+          <w:szCs w:val="24"/>
+        </w:rPr>
+        <w:t>,</w:t>
+      </w:r>
+      <w:r>
+        <w:rPr>
+          <w:sz w:val="24"/>
+          <w:szCs w:val="24"/>
+        </w:rPr>
+        <w:t xml:space="preserve"> der als </w:t>
+      </w:r>
+      <w:r>
+        <w:rPr>
+          <w:sz w:val="24"/>
+          <w:szCs w:val="24"/>
+        </w:rPr>
+        <w:t>Referenz zum Nutzer-Account dient.</w:t>
+      </w:r>
+      <w:r>
+        <w:rPr>
+          <w:sz w:val="24"/>
+          <w:szCs w:val="24"/>
+        </w:rPr>
+        <w:t xml:space="preserve"> </w:t>
+      </w:r>
+      <w:r>
+        <w:rPr>
+          <w:sz w:val="24"/>
+          <w:szCs w:val="24"/>
+        </w:rPr>
+        <w:t>Nach dem Spiel wird dieses Token durch die Benutzer-ID aufgelöst, sofern der Benutzer angemeldet ist.</w:t>
+      </w:r>
+      <w:r>
+        <w:rPr>
+          <w:sz w:val="24"/>
+          <w:szCs w:val="24"/>
+        </w:rPr>
+        <w:t xml:space="preserve"> </w:t>
+      </w:r>
+      <w:r>
+        <w:rPr>
+          <w:sz w:val="24"/>
+          <w:szCs w:val="24"/>
+        </w:rPr>
+        <w:t xml:space="preserve">Anschließend </w:t>
+      </w:r>
+      <w:r>
+        <w:rPr>
+          <w:sz w:val="24"/>
+          <w:szCs w:val="24"/>
+        </w:rPr>
+        <w:t>wird</w:t>
+      </w:r>
+      <w:r>
+        <w:rPr>
+          <w:sz w:val="24"/>
+          <w:szCs w:val="24"/>
+        </w:rPr>
+        <w:t xml:space="preserve"> </w:t>
+      </w:r>
+      <w:r>
+        <w:rPr>
+          <w:sz w:val="24"/>
+          <w:szCs w:val="24"/>
+        </w:rPr>
+        <w:t>eine</w:t>
+      </w:r>
+      <w:r>
+        <w:rPr>
+          <w:sz w:val="24"/>
+          <w:szCs w:val="24"/>
+        </w:rPr>
+        <w:t xml:space="preserve"> </w:t>
+      </w:r>
+      <w:r>
+        <w:rPr>
+          <w:sz w:val="24"/>
+          <w:szCs w:val="24"/>
+        </w:rPr>
+        <w:t>neue</w:t>
+      </w:r>
+      <w:r>
+        <w:rPr>
+          <w:sz w:val="24"/>
+          <w:szCs w:val="24"/>
+        </w:rPr>
+        <w:t xml:space="preserve"> </w:t>
+      </w:r>
+      <w:r>
+        <w:rPr>
+          <w:sz w:val="24"/>
+          <w:szCs w:val="24"/>
+        </w:rPr>
+        <w:t>Speicherungstransaktion</w:t>
+      </w:r>
+      <w:r>
+        <w:rPr>
+          <w:sz w:val="24"/>
+          <w:szCs w:val="24"/>
+        </w:rPr>
+        <w:t xml:space="preserve"> eingefügt. </w:t>
+      </w:r>
+      <w:r>
+        <w:rPr>
+          <w:sz w:val="24"/>
+          <w:szCs w:val="24"/>
+        </w:rPr>
+        <w:t>Die Kommunikation zwischen der Spiel-Frontend</w:t>
+      </w:r>
+      <w:r>
+        <w:rPr>
+          <w:sz w:val="24"/>
+          <w:szCs w:val="24"/>
+        </w:rPr>
+        <w:t xml:space="preserve"> und</w:t>
+      </w:r>
+      <w:r>
+        <w:rPr>
+          <w:sz w:val="24"/>
+          <w:szCs w:val="24"/>
+        </w:rPr>
+        <w:t xml:space="preserve"> </w:t>
+      </w:r>
+      <w:r>
+        <w:rPr>
+          <w:sz w:val="24"/>
+          <w:szCs w:val="24"/>
+        </w:rPr>
+        <w:t>dem</w:t>
+      </w:r>
+      <w:r>
+        <w:rPr>
+          <w:sz w:val="24"/>
+          <w:szCs w:val="24"/>
+        </w:rPr>
+        <w:t xml:space="preserve"> </w:t>
+      </w:r>
+      <w:r>
+        <w:rPr>
+          <w:sz w:val="24"/>
+          <w:szCs w:val="24"/>
+        </w:rPr>
+        <w:t>S</w:t>
+      </w:r>
+      <w:r>
+        <w:rPr>
+          <w:sz w:val="24"/>
+          <w:szCs w:val="24"/>
+        </w:rPr>
+        <w:t>k</w:t>
+      </w:r>
+      <w:r>
+        <w:rPr>
+          <w:sz w:val="24"/>
+          <w:szCs w:val="24"/>
+        </w:rPr>
+        <w:t>ript</w:t>
+      </w:r>
+      <w:r>
+        <w:rPr>
+          <w:sz w:val="24"/>
+          <w:szCs w:val="24"/>
+        </w:rPr>
+        <w:t xml:space="preserve"> </w:t>
+      </w:r>
+      <w:r>
+        <w:rPr>
+          <w:sz w:val="24"/>
+          <w:szCs w:val="24"/>
+        </w:rPr>
+        <w:t>im</w:t>
+      </w:r>
+      <w:r>
+        <w:rPr>
+          <w:sz w:val="24"/>
+          <w:szCs w:val="24"/>
+        </w:rPr>
+        <w:t xml:space="preserve"> B</w:t>
+      </w:r>
+      <w:r>
+        <w:rPr>
+          <w:sz w:val="24"/>
+          <w:szCs w:val="24"/>
+        </w:rPr>
+        <w:t>ac</w:t>
+      </w:r>
+      <w:r>
+        <w:rPr>
+          <w:sz w:val="24"/>
+          <w:szCs w:val="24"/>
+        </w:rPr>
+        <w:t xml:space="preserve">kend </w:t>
+      </w:r>
+      <w:r>
+        <w:rPr>
+          <w:sz w:val="24"/>
+          <w:szCs w:val="24"/>
+        </w:rPr>
+        <w:t>erfolgt über einzelne</w:t>
+      </w:r>
+      <w:r>
+        <w:rPr>
+          <w:sz w:val="24"/>
+          <w:szCs w:val="24"/>
+        </w:rPr>
+        <w:t xml:space="preserve"> </w:t>
+      </w:r>
+      <w:r>
+        <w:rPr>
+          <w:sz w:val="24"/>
+          <w:szCs w:val="24"/>
+        </w:rPr>
+        <w:t>HTTP-Anfragen</w:t>
+      </w:r>
+      <w:r>
+        <w:rPr>
+          <w:sz w:val="24"/>
+          <w:szCs w:val="24"/>
+        </w:rPr>
+        <w:t xml:space="preserve">. Wie haben uns </w:t>
+      </w:r>
+      <w:r>
+        <w:rPr>
+          <w:sz w:val="24"/>
+          <w:szCs w:val="24"/>
+        </w:rPr>
+        <w:t>jedoch gegen die Verwendung von</w:t>
+      </w:r>
+      <w:r>
+        <w:rPr>
+          <w:sz w:val="24"/>
+          <w:szCs w:val="24"/>
+        </w:rPr>
+        <w:t xml:space="preserve"> </w:t>
+      </w:r>
+      <w:proofErr w:type="spellStart"/>
+      <w:r>
+        <w:rPr>
+          <w:sz w:val="24"/>
+          <w:szCs w:val="24"/>
+        </w:rPr>
+        <w:t>W</w:t>
+      </w:r>
+      <w:r>
+        <w:rPr>
+          <w:sz w:val="24"/>
+          <w:szCs w:val="24"/>
+        </w:rPr>
+        <w:t>eb</w:t>
+      </w:r>
+      <w:r>
+        <w:rPr>
+          <w:sz w:val="24"/>
+          <w:szCs w:val="24"/>
+        </w:rPr>
+        <w:t>S</w:t>
+      </w:r>
+      <w:r>
+        <w:rPr>
+          <w:sz w:val="24"/>
+          <w:szCs w:val="24"/>
+        </w:rPr>
+        <w:t>ockets</w:t>
+      </w:r>
+      <w:proofErr w:type="spellEnd"/>
+      <w:r>
+        <w:rPr>
+          <w:sz w:val="24"/>
+          <w:szCs w:val="24"/>
+        </w:rPr>
+        <w:t xml:space="preserve"> entschieden, da </w:t>
+      </w:r>
+      <w:r>
+        <w:rPr>
+          <w:sz w:val="24"/>
+          <w:szCs w:val="24"/>
+        </w:rPr>
+        <w:t xml:space="preserve">sie </w:t>
+      </w:r>
+      <w:r>
+        <w:rPr>
+          <w:sz w:val="24"/>
+          <w:szCs w:val="24"/>
+        </w:rPr>
+        <w:t xml:space="preserve">relativ </w:t>
+      </w:r>
+      <w:r>
+        <w:rPr>
+          <w:sz w:val="24"/>
+          <w:szCs w:val="24"/>
+        </w:rPr>
+        <w:t>vie</w:t>
+      </w:r>
+      <w:r>
+        <w:rPr>
+          <w:sz w:val="24"/>
+          <w:szCs w:val="24"/>
+        </w:rPr>
+        <w:t xml:space="preserve">l </w:t>
+      </w:r>
+      <w:r>
+        <w:rPr>
+          <w:sz w:val="24"/>
+          <w:szCs w:val="24"/>
+        </w:rPr>
+        <w:t>Bandbreite</w:t>
+      </w:r>
+      <w:r>
+        <w:rPr>
+          <w:sz w:val="24"/>
+          <w:szCs w:val="24"/>
+        </w:rPr>
+        <w:t xml:space="preserve"> </w:t>
+      </w:r>
+      <w:r>
+        <w:rPr>
+          <w:sz w:val="24"/>
+          <w:szCs w:val="24"/>
+        </w:rPr>
+        <w:t>und</w:t>
+      </w:r>
+      <w:r>
+        <w:rPr>
+          <w:sz w:val="24"/>
+          <w:szCs w:val="24"/>
+        </w:rPr>
+        <w:t xml:space="preserve"> S</w:t>
+      </w:r>
+      <w:r>
+        <w:rPr>
+          <w:sz w:val="24"/>
+          <w:szCs w:val="24"/>
+        </w:rPr>
+        <w:t>erv</w:t>
+      </w:r>
+      <w:r>
+        <w:rPr>
+          <w:sz w:val="24"/>
+          <w:szCs w:val="24"/>
+        </w:rPr>
+        <w:t>erl</w:t>
+      </w:r>
+      <w:r>
+        <w:rPr>
+          <w:sz w:val="24"/>
+          <w:szCs w:val="24"/>
+        </w:rPr>
+        <w:t>eis</w:t>
+      </w:r>
+      <w:r>
+        <w:rPr>
+          <w:sz w:val="24"/>
+          <w:szCs w:val="24"/>
+        </w:rPr>
+        <w:t xml:space="preserve">tung benötigen. </w:t>
+      </w:r>
+      <w:r>
+        <w:rPr>
+          <w:sz w:val="24"/>
+          <w:szCs w:val="24"/>
+        </w:rPr>
+        <w:t>Hier</w:t>
+      </w:r>
+      <w:r>
+        <w:rPr>
+          <w:sz w:val="24"/>
+          <w:szCs w:val="24"/>
+        </w:rPr>
+        <w:t xml:space="preserve"> muss die TCP </w:t>
+      </w:r>
+      <w:r>
+        <w:rPr>
+          <w:sz w:val="24"/>
+          <w:szCs w:val="24"/>
+        </w:rPr>
+        <w:t>V</w:t>
+      </w:r>
+      <w:r>
+        <w:rPr>
+          <w:sz w:val="24"/>
+          <w:szCs w:val="24"/>
+        </w:rPr>
+        <w:t xml:space="preserve">erbindung durchgehend aufrechterhalten werden. Bei den einzelnen </w:t>
+      </w:r>
+      <w:r>
+        <w:rPr>
+          <w:sz w:val="24"/>
+          <w:szCs w:val="24"/>
+        </w:rPr>
+        <w:t>HTTP-Anfragen</w:t>
+      </w:r>
+      <w:r>
+        <w:rPr>
+          <w:sz w:val="24"/>
+          <w:szCs w:val="24"/>
+        </w:rPr>
+        <w:t xml:space="preserve"> </w:t>
+      </w:r>
+      <w:r>
+        <w:rPr>
+          <w:sz w:val="24"/>
+          <w:szCs w:val="24"/>
+        </w:rPr>
+        <w:t>wird die Aut</w:t>
+      </w:r>
+      <w:r>
+        <w:rPr>
+          <w:sz w:val="24"/>
+          <w:szCs w:val="24"/>
+        </w:rPr>
+        <w:t>h</w:t>
+      </w:r>
+      <w:r>
+        <w:rPr>
+          <w:sz w:val="24"/>
+          <w:szCs w:val="24"/>
+        </w:rPr>
+        <w:t>entifizierung du</w:t>
+      </w:r>
+      <w:r>
+        <w:rPr>
+          <w:sz w:val="24"/>
+          <w:szCs w:val="24"/>
+        </w:rPr>
+        <w:t>r</w:t>
+      </w:r>
+      <w:r>
+        <w:rPr>
+          <w:sz w:val="24"/>
+          <w:szCs w:val="24"/>
+        </w:rPr>
+        <w:t>ch den Benutzer</w:t>
+      </w:r>
+      <w:r>
+        <w:rPr>
+          <w:sz w:val="24"/>
+          <w:szCs w:val="24"/>
+        </w:rPr>
+        <w:t>-</w:t>
+      </w:r>
+      <w:r>
+        <w:rPr>
+          <w:sz w:val="24"/>
+          <w:szCs w:val="24"/>
+        </w:rPr>
+        <w:t>Token sicherg</w:t>
+      </w:r>
+      <w:r>
+        <w:rPr>
+          <w:sz w:val="24"/>
+          <w:szCs w:val="24"/>
+        </w:rPr>
+        <w:t>e</w:t>
+      </w:r>
+      <w:r>
+        <w:rPr>
+          <w:sz w:val="24"/>
+          <w:szCs w:val="24"/>
+        </w:rPr>
+        <w:t xml:space="preserve">stellt. Wir benötigen zwei </w:t>
+      </w:r>
+      <w:r>
+        <w:rPr>
+          <w:sz w:val="24"/>
+          <w:szCs w:val="24"/>
+        </w:rPr>
+        <w:t>verschiedene</w:t>
+      </w:r>
+      <w:r>
+        <w:rPr>
+          <w:sz w:val="24"/>
+          <w:szCs w:val="24"/>
+        </w:rPr>
+        <w:t xml:space="preserve"> Endp</w:t>
+      </w:r>
+      <w:r>
+        <w:rPr>
+          <w:sz w:val="24"/>
+          <w:szCs w:val="24"/>
+        </w:rPr>
+        <w:t>unkt</w:t>
+      </w:r>
+      <w:r>
+        <w:rPr>
+          <w:sz w:val="24"/>
+          <w:szCs w:val="24"/>
+        </w:rPr>
+        <w:t xml:space="preserve"> URL</w:t>
+      </w:r>
+      <w:r>
+        <w:rPr>
+          <w:sz w:val="24"/>
+          <w:szCs w:val="24"/>
+        </w:rPr>
+        <w:t>s</w:t>
+      </w:r>
+      <w:r>
+        <w:rPr>
+          <w:sz w:val="24"/>
+          <w:szCs w:val="24"/>
+        </w:rPr>
+        <w:t>, über die die wesentliche Kommunikation mit de</w:t>
+      </w:r>
+      <w:r>
+        <w:rPr>
+          <w:sz w:val="24"/>
+          <w:szCs w:val="24"/>
+        </w:rPr>
+        <w:t>m</w:t>
+      </w:r>
+      <w:r>
+        <w:rPr>
+          <w:sz w:val="24"/>
+          <w:szCs w:val="24"/>
+        </w:rPr>
+        <w:t xml:space="preserve"> Benutzer </w:t>
+      </w:r>
+      <w:r>
+        <w:rPr>
+          <w:sz w:val="24"/>
+          <w:szCs w:val="24"/>
+        </w:rPr>
+        <w:t>läuft</w:t>
+      </w:r>
+      <w:r>
+        <w:rPr>
+          <w:sz w:val="24"/>
+          <w:szCs w:val="24"/>
+        </w:rPr>
+        <w:t>:</w:t>
+      </w:r>
+    </w:p>
+    <w:p>
+      <w:pPr>
+        <w:rPr>
+          <w:sz w:val="24"/>
+          <w:szCs w:val="24"/>
+        </w:rPr>
+      </w:pPr>
+      <w:r>
+        <w:rPr>
+          <w:sz w:val="24"/>
+          <w:szCs w:val="24"/>
+        </w:rPr>
+        <w:t>/</w:t>
+      </w:r>
+      <w:proofErr w:type="spellStart"/>
+      <w:r>
+        <w:rPr>
+          <w:sz w:val="24"/>
+          <w:szCs w:val="24"/>
+        </w:rPr>
+        <w:t>balance</w:t>
+      </w:r>
+      <w:proofErr w:type="spellEnd"/>
+      <w:r>
+        <w:rPr>
+          <w:sz w:val="24"/>
+          <w:szCs w:val="24"/>
+        </w:rPr>
+        <w:t>: Dieser Endpunkt wird vom Frontend genutzt, um den aktuellen Kontostand des Benutzers abzufragen. Hierbei erfolgt die Authentifizierung über das Benutzer-Token.</w:t>
+      </w:r>
+      <w:r>
+        <w:rPr>
+          <w:sz w:val="24"/>
+          <w:szCs w:val="24"/>
+        </w:rPr>
+        <w:t xml:space="preserve"> Diese Abfrage erstellt einen zufälligen Wert für jedes benötigte Rad der Slot-Maschine.</w:t>
+      </w:r>
+    </w:p>
+    <w:p>
+      <w:pPr>
+        <w:rPr>
+          <w:sz w:val="24"/>
+          <w:szCs w:val="24"/>
+        </w:rPr>
+      </w:pPr>
+      <w:r>
+        <w:rPr>
+          <w:sz w:val="24"/>
+          <w:szCs w:val="24"/>
+        </w:rPr>
+        <w:t>/</w:t>
+      </w:r>
+      <w:proofErr w:type="spellStart"/>
+      <w:r>
+        <w:rPr>
+          <w:sz w:val="24"/>
+          <w:szCs w:val="24"/>
+        </w:rPr>
+        <w:t>play</w:t>
+      </w:r>
+      <w:proofErr w:type="spellEnd"/>
+      <w:r>
+        <w:rPr>
+          <w:sz w:val="24"/>
+          <w:szCs w:val="24"/>
+        </w:rPr>
+        <w:t>: Dieser Endpunkt dient dazu, eine neue Transaktion zu erstellen, z. B. wenn der Benutzer seinen Einsatz für das Slot-Spiel tätigt.</w:t>
+      </w:r>
+    </w:p>
+    <w:p>
+      <w:pPr>
+        <w:rPr>
+          <w:sz w:val="24"/>
+          <w:szCs w:val="24"/>
+        </w:rPr>
+      </w:pPr>
+      <w:r>
+        <w:rPr>
+          <w:sz w:val="24"/>
+          <w:szCs w:val="24"/>
+        </w:rPr>
+        <w:t xml:space="preserve">Auf </w:t>
+      </w:r>
+      <w:r>
+        <w:rPr>
+          <w:sz w:val="24"/>
+          <w:szCs w:val="24"/>
+        </w:rPr>
+        <w:t xml:space="preserve">das Anfordern der </w:t>
+      </w:r>
+      <w:r>
+        <w:rPr>
+          <w:sz w:val="24"/>
+          <w:szCs w:val="24"/>
+        </w:rPr>
+        <w:t>TCP R</w:t>
+      </w:r>
+      <w:r>
+        <w:rPr>
+          <w:sz w:val="24"/>
+          <w:szCs w:val="24"/>
+        </w:rPr>
+        <w:t>eque</w:t>
+      </w:r>
+      <w:r>
+        <w:rPr>
+          <w:sz w:val="24"/>
+          <w:szCs w:val="24"/>
+        </w:rPr>
+        <w:t xml:space="preserve">st </w:t>
+      </w:r>
+      <w:r>
+        <w:rPr>
+          <w:sz w:val="24"/>
+          <w:szCs w:val="24"/>
+        </w:rPr>
+        <w:t xml:space="preserve">wird </w:t>
+      </w:r>
+      <w:r>
+        <w:rPr>
+          <w:sz w:val="24"/>
+          <w:szCs w:val="24"/>
+        </w:rPr>
+        <w:t xml:space="preserve">das </w:t>
+      </w:r>
+      <w:r>
+        <w:rPr>
+          <w:sz w:val="24"/>
+          <w:szCs w:val="24"/>
+        </w:rPr>
+        <w:t>B</w:t>
+      </w:r>
+      <w:r>
+        <w:rPr>
+          <w:sz w:val="24"/>
+          <w:szCs w:val="24"/>
+        </w:rPr>
+        <w:t xml:space="preserve">ackend dann mit dem </w:t>
+      </w:r>
+      <w:r>
+        <w:rPr>
+          <w:sz w:val="24"/>
+          <w:szCs w:val="24"/>
+        </w:rPr>
+        <w:t>E</w:t>
+      </w:r>
+      <w:r>
+        <w:rPr>
+          <w:sz w:val="24"/>
+          <w:szCs w:val="24"/>
+        </w:rPr>
+        <w:t xml:space="preserve">rgebnis </w:t>
+      </w:r>
+      <w:r>
+        <w:rPr>
+          <w:sz w:val="24"/>
+          <w:szCs w:val="24"/>
+        </w:rPr>
+        <w:t>ge</w:t>
+      </w:r>
+      <w:r>
+        <w:rPr>
+          <w:sz w:val="24"/>
+          <w:szCs w:val="24"/>
+        </w:rPr>
+        <w:t>speicher</w:t>
+      </w:r>
+      <w:r>
+        <w:rPr>
+          <w:sz w:val="24"/>
+          <w:szCs w:val="24"/>
+        </w:rPr>
+        <w:t>t.</w:t>
+      </w:r>
+      <w:r>
+        <w:rPr>
+          <w:sz w:val="24"/>
+          <w:szCs w:val="24"/>
+        </w:rPr>
+        <w:t xml:space="preserve"> </w:t>
+      </w:r>
+      <w:r>
+        <w:rPr>
+          <w:sz w:val="24"/>
+          <w:szCs w:val="24"/>
+        </w:rPr>
+        <w:t xml:space="preserve">So wird </w:t>
+      </w:r>
+      <w:r>
+        <w:rPr>
+          <w:sz w:val="24"/>
+          <w:szCs w:val="24"/>
+        </w:rPr>
+        <w:t>gleichzei</w:t>
+      </w:r>
+      <w:r>
+        <w:rPr>
+          <w:sz w:val="24"/>
+          <w:szCs w:val="24"/>
+        </w:rPr>
+        <w:t>ti</w:t>
+      </w:r>
+      <w:r>
+        <w:rPr>
+          <w:sz w:val="24"/>
+          <w:szCs w:val="24"/>
+        </w:rPr>
+        <w:t>g die entsprechende Transaktion in de</w:t>
+      </w:r>
+      <w:r>
+        <w:rPr>
+          <w:sz w:val="24"/>
+          <w:szCs w:val="24"/>
+        </w:rPr>
+        <w:t xml:space="preserve">n </w:t>
+      </w:r>
+      <w:r>
+        <w:rPr>
+          <w:sz w:val="24"/>
+          <w:szCs w:val="24"/>
+        </w:rPr>
+        <w:t>Datenbank</w:t>
+      </w:r>
+      <w:r>
+        <w:rPr>
+          <w:sz w:val="24"/>
+          <w:szCs w:val="24"/>
+        </w:rPr>
+        <w:t>-</w:t>
+      </w:r>
+      <w:r>
+        <w:rPr>
+          <w:sz w:val="24"/>
+          <w:szCs w:val="24"/>
+        </w:rPr>
+        <w:t>Tabelle</w:t>
+      </w:r>
+      <w:r>
+        <w:rPr>
+          <w:sz w:val="24"/>
+          <w:szCs w:val="24"/>
+        </w:rPr>
+        <w:t>n-</w:t>
+      </w:r>
+      <w:r>
+        <w:rPr>
+          <w:sz w:val="24"/>
+          <w:szCs w:val="24"/>
+        </w:rPr>
+        <w:t xml:space="preserve">Transaktionen. In den http Headern wird </w:t>
+      </w:r>
+      <w:r>
+        <w:rPr>
+          <w:sz w:val="24"/>
+          <w:szCs w:val="24"/>
+        </w:rPr>
+        <w:t>ein</w:t>
+      </w:r>
+      <w:r>
+        <w:rPr>
+          <w:sz w:val="24"/>
+          <w:szCs w:val="24"/>
+        </w:rPr>
+        <w:t xml:space="preserve"> Cookie gesetzt,</w:t>
+      </w:r>
+      <w:r>
+        <w:rPr>
+          <w:sz w:val="24"/>
+          <w:szCs w:val="24"/>
+        </w:rPr>
+        <w:t>sodass</w:t>
+      </w:r>
+      <w:bookmarkStart w:id="0" w:name="_GoBack"/>
+      <w:bookmarkEnd w:id="0"/>
+      <w:r>
+        <w:rPr>
+          <w:sz w:val="24"/>
+          <w:szCs w:val="24"/>
+        </w:rPr>
+        <w:t xml:space="preserve"> die Benutzera</w:t>
+      </w:r>
+      <w:r>
+        <w:rPr>
+          <w:sz w:val="24"/>
+          <w:szCs w:val="24"/>
+        </w:rPr>
+        <w:t>n</w:t>
+      </w:r>
+      <w:r>
+        <w:rPr>
+          <w:sz w:val="24"/>
+          <w:szCs w:val="24"/>
+        </w:rPr>
+        <w:t>meldung erhalt</w:t>
+      </w:r>
+      <w:r>
+        <w:rPr>
+          <w:sz w:val="24"/>
+          <w:szCs w:val="24"/>
+        </w:rPr>
+        <w:t>e</w:t>
+      </w:r>
+      <w:r>
+        <w:rPr>
+          <w:sz w:val="24"/>
+          <w:szCs w:val="24"/>
+        </w:rPr>
+        <w:t>n bleibt.</w:t>
+      </w:r>
+    </w:p>
+    <w:p>
+      <w:pPr>
+        <w:rPr>
+          <w:sz w:val="24"/>
+          <w:szCs w:val="24"/>
+        </w:rPr>
+      </w:pPr>
+    </w:p>
+    <w:p>
+      <w:pPr>
+        <w:rPr>
+          <w:sz w:val="24"/>
+          <w:szCs w:val="24"/>
+        </w:rPr>
+      </w:pPr>
+    </w:p>
+    <w:p>
+      <w:pPr>
+        <w:rPr>
+          <w:sz w:val="24"/>
+          <w:szCs w:val="24"/>
         </w:rPr>
       </w:pPr>
     </w:p>
@@ -703,6 +2175,28 @@
       <w:szCs w:val="32"/>
     </w:rPr>
   </w:style>
+  <w:style w:type="paragraph" w:styleId="berschrift2">
+    <w:name w:val="heading 2"/>
+    <w:basedOn w:val="Standard"/>
+    <w:next w:val="Standard"/>
+    <w:link w:val="berschrift2Zchn"/>
+    <w:uiPriority w:val="9"/>
+    <w:unhideWhenUsed/>
+    <w:qFormat/>
+    <w:rsid w:val="00D45428"/>
+    <w:pPr>
+      <w:keepNext/>
+      <w:keepLines/>
+      <w:spacing w:before="40" w:after="0"/>
+      <w:outlineLvl w:val="1"/>
+    </w:pPr>
+    <w:rPr>
+      <w:rFonts w:asciiTheme="majorHAnsi" w:eastAsiaTheme="majorEastAsia" w:hAnsiTheme="majorHAnsi" w:cstheme="majorBidi"/>
+      <w:color w:val="2F5496" w:themeColor="accent1" w:themeShade="BF"/>
+      <w:sz w:val="26"/>
+      <w:szCs w:val="26"/>
+    </w:rPr>
+  </w:style>
   <w:style w:type="character" w:default="1" w:styleId="Absatz-Standardschriftart">
     <w:name w:val="Default Paragraph Font"/>
     <w:uiPriority w:val="1"/>
@@ -751,6 +2245,30 @@
     <w:pPr>
       <w:spacing w:after="0" w:line="240" w:lineRule="auto"/>
     </w:pPr>
+  </w:style>
+  <w:style w:type="character" w:customStyle="1" w:styleId="berschrift2Zchn">
+    <w:name w:val="Überschrift 2 Zchn"/>
+    <w:basedOn w:val="Absatz-Standardschriftart"/>
+    <w:link w:val="berschrift2"/>
+    <w:uiPriority w:val="9"/>
+    <w:rsid w:val="00D45428"/>
+    <w:rPr>
+      <w:rFonts w:asciiTheme="majorHAnsi" w:eastAsiaTheme="majorEastAsia" w:hAnsiTheme="majorHAnsi" w:cstheme="majorBidi"/>
+      <w:color w:val="2F5496" w:themeColor="accent1" w:themeShade="BF"/>
+      <w:sz w:val="26"/>
+      <w:szCs w:val="26"/>
+    </w:rPr>
+  </w:style>
+  <w:style w:type="character" w:styleId="Fett">
+    <w:name w:val="Strong"/>
+    <w:basedOn w:val="Absatz-Standardschriftart"/>
+    <w:uiPriority w:val="22"/>
+    <w:qFormat/>
+    <w:rsid w:val="00815256"/>
+    <w:rPr>
+      <w:b/>
+      <w:bCs/>
+    </w:rPr>
   </w:style>
 </w:styles>
 </file>

</xml_diff>